<commit_message>
Updated Style Guide to Final version
</commit_message>
<xml_diff>
--- a/01 Word and Open Office Template and Style Guide/Style_Guide_for_Publications.docx
+++ b/01 Word and Open Office Template and Style Guide/Style_Guide_for_Publications.docx
@@ -12,16 +12,21 @@
       <w:r>
         <w:t>ublications</w:t>
       </w:r>
+      <w:r>
+        <w:rPr>
+          <w:rStyle w:val="Funotenzeichen"/>
+          <w:sz w:val="52"/>
+          <w:szCs w:val="52"/>
+        </w:rPr>
+        <w:footnoteReference w:id="1"/>
+      </w:r>
     </w:p>
     <w:p>
       <w:pPr>
         <w:pStyle w:val="mpAbstract"/>
       </w:pPr>
       <w:r>
-        <w:t xml:space="preserve">This style guide </w:t>
-      </w:r>
-      <w:r>
-        <w:t xml:space="preserve">contains general information on how to prepare your manuscript using Microsoft Word, Open Office or </w:t>
+        <w:t xml:space="preserve">This style guide contains general information on how to prepare your manuscript using Microsoft Word, Open Office or </w:t>
       </w:r>
       <w:proofErr w:type="spellStart"/>
       <w:r>
@@ -29,7 +34,7 @@
       </w:r>
       <w:proofErr w:type="spellEnd"/>
       <w:r>
-        <w:t xml:space="preserve"> Office. While the guidelines for writing a manuscript as well as the reference style are optional marking the manuscript up using the predefined paragraph and character styles is critical for importing the manuscript into InDesign and for creating an EPUB versions of your text.</w:t>
+        <w:t xml:space="preserve"> Office. For easily importing manuscripts into Adobe InDesign and for creating an EPUB version of your text it is critical that the predefined paragraph and character styles are assigned as described below. The guidelines for writing the manuscript as well as the recommended reference style are optional. </w:t>
       </w:r>
     </w:p>
     <w:p>
@@ -45,7 +50,36 @@
         <w:pStyle w:val="mpBodyText"/>
       </w:pPr>
       <w:r>
-        <w:t xml:space="preserve">If you write in Microsoft Word please use the template we provided you. After double clicking it a </w:t>
+        <w:t>If you write in Microsoft Word please use the template</w:t>
+      </w:r>
+      <w:r>
+        <w:t xml:space="preserve"> file (</w:t>
+      </w:r>
+      <w:proofErr w:type="spellStart"/>
+      <w:r>
+        <w:t>dot</w:t>
+      </w:r>
+      <w:r>
+        <w:t>x</w:t>
+      </w:r>
+      <w:proofErr w:type="spellEnd"/>
+      <w:r>
+        <w:t>)</w:t>
+      </w:r>
+      <w:r>
+        <w:t xml:space="preserve"> we provide. After double clicking </w:t>
+      </w:r>
+      <w:r>
+        <w:t xml:space="preserve">to open </w:t>
+      </w:r>
+      <w:r>
+        <w:t>it</w:t>
+      </w:r>
+      <w:r>
+        <w:t>,</w:t>
+      </w:r>
+      <w:r>
+        <w:t xml:space="preserve"> a </w:t>
       </w:r>
       <w:r>
         <w:rPr>
@@ -54,7 +88,16 @@
         <w:t xml:space="preserve">new </w:t>
       </w:r>
       <w:r>
-        <w:t xml:space="preserve">word file should open based on this template. Hence, </w:t>
+        <w:t>W</w:t>
+      </w:r>
+      <w:r>
+        <w:t>ord file should open based on this template.</w:t>
+      </w:r>
+      <w:r>
+        <w:t xml:space="preserve"> Please</w:t>
+      </w:r>
+      <w:r>
+        <w:t xml:space="preserve"> </w:t>
       </w:r>
       <w:r>
         <w:rPr>
@@ -87,7 +130,51 @@
         <w:t xml:space="preserve">t forget to save </w:t>
       </w:r>
       <w:r>
-        <w:t xml:space="preserve">this file. The template file contains the basic structure of each text (e.g. sections for title, author name(s), abstract, running text, etc.) and some explanations about how to use the different paragraph styles. </w:t>
+        <w:t>this file</w:t>
+      </w:r>
+      <w:r>
+        <w:t xml:space="preserve"> </w:t>
+      </w:r>
+      <w:r>
+        <w:rPr>
+          <w:b/>
+        </w:rPr>
+        <w:t xml:space="preserve">with another </w:t>
+      </w:r>
+      <w:r>
+        <w:rPr>
+          <w:b/>
+        </w:rPr>
+        <w:t>filename</w:t>
+      </w:r>
+      <w:r>
+        <w:rPr>
+          <w:b/>
+        </w:rPr>
+        <w:t xml:space="preserve"> as a </w:t>
+      </w:r>
+      <w:proofErr w:type="spellStart"/>
+      <w:r>
+        <w:rPr>
+          <w:b/>
+        </w:rPr>
+        <w:t>docx</w:t>
+      </w:r>
+      <w:proofErr w:type="spellEnd"/>
+      <w:r>
+        <w:rPr>
+          <w:b/>
+        </w:rPr>
+        <w:t xml:space="preserve"> file</w:t>
+      </w:r>
+      <w:r>
+        <w:t>. The template file contains the basic structure of each text (e.g.</w:t>
+      </w:r>
+      <w:r>
+        <w:t>,</w:t>
+      </w:r>
+      <w:r>
+        <w:t xml:space="preserve"> sections for title, author name(s), abstract, running text) and some explanations about how to use the different paragraph styles. </w:t>
       </w:r>
     </w:p>
     <w:p>
@@ -95,22 +182,19 @@
         <w:pStyle w:val="mpBodyText"/>
       </w:pPr>
       <w:r>
-        <w:t xml:space="preserve">All paragraph </w:t>
-      </w:r>
-      <w:r>
-        <w:t xml:space="preserve">and character styles </w:t>
-      </w:r>
-      <w:r>
-        <w:t xml:space="preserve">to be used for your manuscript are prefixed by “_”. You can ignore all other styles, which unfortunately cannot be removed. </w:t>
-      </w:r>
-      <w:r>
-        <w:t xml:space="preserve">A full list of paragraph </w:t>
-      </w:r>
-      <w:r>
-        <w:t>and character styles</w:t>
-      </w:r>
-      <w:r>
-        <w:t xml:space="preserve"> can be found at the end of this guide.</w:t>
+        <w:t>All paragraph styles to be used for your manuscript are prefixed by “</w:t>
+      </w:r>
+      <w:r>
+        <w:t>_</w:t>
+      </w:r>
+      <w:r>
+        <w:t xml:space="preserve">”. You can ignore all other styles, which unfortunately cannot be removed. </w:t>
+      </w:r>
+      <w:r>
+        <w:t xml:space="preserve">A full list of </w:t>
+      </w:r>
+      <w:r>
+        <w:t>paragraph styles can be found at the end of this guide.</w:t>
       </w:r>
     </w:p>
     <w:p>
@@ -124,7 +208,43 @@
         <w:rPr>
           <w:b/>
         </w:rPr>
-        <w:t xml:space="preserve">Please use these “_” paragraph styles and only these. Do not chance fonts, or font sizes by hand. </w:t>
+        <w:t>Please use these “</w:t>
+      </w:r>
+      <w:r>
+        <w:rPr>
+          <w:b/>
+        </w:rPr>
+        <w:t>_</w:t>
+      </w:r>
+      <w:r>
+        <w:rPr>
+          <w:b/>
+        </w:rPr>
+        <w:t>” paragraph styles and only these. Do not chan</w:t>
+      </w:r>
+      <w:r>
+        <w:rPr>
+          <w:b/>
+        </w:rPr>
+        <w:t>g</w:t>
+      </w:r>
+      <w:r>
+        <w:rPr>
+          <w:b/>
+        </w:rPr>
+        <w:t xml:space="preserve">e fonts, or font sizes by </w:t>
+      </w:r>
+      <w:r>
+        <w:rPr>
+          <w:b/>
+        </w:rPr>
+        <w:t>yourself</w:t>
+      </w:r>
+      <w:r>
+        <w:rPr>
+          <w:b/>
+        </w:rPr>
+        <w:t xml:space="preserve">. </w:t>
       </w:r>
     </w:p>
     <w:p>
@@ -147,22 +267,14 @@
         <w:tab/>
       </w:r>
       <w:r>
-        <w:t xml:space="preserve">Save </w:t>
-      </w:r>
-      <w:r>
-        <w:t xml:space="preserve">your manuscript in an editable format, preferably as Microsoft Word </w:t>
+        <w:t xml:space="preserve">Send </w:t>
+      </w:r>
+      <w:r>
+        <w:t xml:space="preserve">in your manuscript in an editable format, preferably as Microsoft Word </w:t>
       </w:r>
       <w:proofErr w:type="spellStart"/>
       <w:r>
         <w:t>docx</w:t>
-      </w:r>
-      <w:proofErr w:type="spellEnd"/>
-      <w:r>
-        <w:t xml:space="preserve"> or Open Office </w:t>
-      </w:r>
-      <w:proofErr w:type="spellStart"/>
-      <w:r>
-        <w:t>odt</w:t>
       </w:r>
       <w:proofErr w:type="spellEnd"/>
       <w:r>
@@ -174,26 +286,28 @@
         <w:pStyle w:val="mpBodyText"/>
         <w:spacing w:before="0"/>
         <w:ind w:left="1440" w:hanging="1440"/>
+        <w:sectPr>
+          <w:footerReference w:type="even" r:id="rId8"/>
+          <w:footerReference w:type="default" r:id="rId9"/>
+          <w:footnotePr>
+            <w:numFmt w:val="chicago"/>
+          </w:footnotePr>
+          <w:type w:val="continuous"/>
+          <w:pgSz w:w="11901" w:h="16840"/>
+          <w:pgMar w:top="1418" w:right="1701" w:bottom="1418" w:left="1701" w:header="567" w:footer="567" w:gutter="0"/>
+          <w:cols w:space="708"/>
+          <w:titlePg/>
+          <w:docGrid w:linePitch="360"/>
+        </w:sectPr>
       </w:pPr>
       <w:r>
         <w:t>Font:</w:t>
       </w:r>
       <w:r>
         <w:tab/>
-        <w:t xml:space="preserve">The template makes use of Open Sans. You can download it for free </w:t>
-      </w:r>
-      <w:r>
-        <w:t xml:space="preserve">from </w:t>
-      </w:r>
-      <w:proofErr w:type="spellStart"/>
-      <w:r>
-        <w:t>Fontsquirrel</w:t>
-      </w:r>
-      <w:proofErr w:type="spellEnd"/>
-      <w:r>
-        <w:t xml:space="preserve">: </w:t>
-      </w:r>
-      <w:hyperlink r:id="rId8" w:history="1">
+        <w:t xml:space="preserve">The template makes use of Open Sans. You can download it for free in case you have not installed it yet: </w:t>
+      </w:r>
+      <w:hyperlink r:id="rId10" w:history="1">
         <w:r>
           <w:rPr>
             <w:rStyle w:val="Link"/>
@@ -212,17 +326,18 @@
         <w:ind w:left="1440" w:hanging="1440"/>
       </w:pPr>
       <w:r>
+        <w:lastRenderedPageBreak/>
         <w:t>Figures:</w:t>
       </w:r>
       <w:r>
         <w:tab/>
-        <w:t xml:space="preserve">Images or tables that are to be included in your text should </w:t>
-      </w:r>
-      <w:r>
-        <w:t xml:space="preserve">not be included </w:t>
-      </w:r>
-      <w:r>
-        <w:t>in your manuscript. Instead, insert</w:t>
+        <w:t>Images or tables that are to be included in your text should be sen</w:t>
+      </w:r>
+      <w:r>
+        <w:t>t</w:t>
+      </w:r>
+      <w:r>
+        <w:t xml:space="preserve"> as separate files. Do not include them in your manuscript. Instead, insert</w:t>
       </w:r>
       <w:r>
         <w:t xml:space="preserve"> a caption </w:t>
@@ -231,13 +346,30 @@
         <w:t>for the figure or table where it should appear. Captions should be m</w:t>
       </w:r>
       <w:r>
-        <w:t>arked up using the paragraph style</w:t>
-      </w:r>
-      <w:r>
-        <w:rPr>
-          <w:b/>
-        </w:rPr>
-        <w:t xml:space="preserve"> “_Caption”</w:t>
+        <w:t>arked up usin</w:t>
+      </w:r>
+      <w:bookmarkStart w:id="0" w:name="_GoBack"/>
+      <w:bookmarkEnd w:id="0"/>
+      <w:r>
+        <w:t>g the paragraph style</w:t>
+      </w:r>
+      <w:r>
+        <w:rPr>
+          <w:b/>
+        </w:rPr>
+        <w:t xml:space="preserve"> “</w:t>
+      </w:r>
+      <w:r>
+        <w:rPr>
+          <w:b/>
+        </w:rPr>
+        <w:t>_</w:t>
+      </w:r>
+      <w:r>
+        <w:rPr>
+          <w:b/>
+        </w:rPr>
+        <w:t>Caption”</w:t>
       </w:r>
       <w:r>
         <w:t xml:space="preserve">. The caption should contain the following content: </w:t>
@@ -302,14 +434,119 @@
       <w:r>
         <w:t>.</w:t>
       </w:r>
+      <w:r>
+        <w:rPr>
+          <w:rStyle w:val="Funotenzeichen"/>
+        </w:rPr>
+        <w:footnoteReference w:id="2"/>
+      </w:r>
+    </w:p>
+    <w:p>
+      <w:pPr>
+        <w:pStyle w:val="mpBodyText"/>
+        <w:spacing w:before="0"/>
+        <w:ind w:left="1440" w:hanging="1440"/>
+        <w:rPr>
+          <w:bCs/>
+        </w:rPr>
+      </w:pPr>
+      <w:r>
+        <w:rPr>
+          <w:bCs/>
+        </w:rPr>
+        <w:t>Ab</w:t>
+      </w:r>
+      <w:r>
+        <w:rPr>
+          <w:bCs/>
+        </w:rPr>
+        <w:t>stract:</w:t>
+      </w:r>
+      <w:r>
+        <w:rPr>
+          <w:bCs/>
+        </w:rPr>
+        <w:tab/>
+        <w:t>Include an abstract of you</w:t>
+      </w:r>
+      <w:r>
+        <w:rPr>
+          <w:bCs/>
+        </w:rPr>
+        <w:t>r</w:t>
+      </w:r>
+      <w:r>
+        <w:rPr>
+          <w:bCs/>
+        </w:rPr>
+        <w:t xml:space="preserve"> contribution of approximately </w:t>
+      </w:r>
+      <w:r>
+        <w:rPr>
+          <w:bCs/>
+        </w:rPr>
+        <w:t>1</w:t>
+      </w:r>
+      <w:r>
+        <w:rPr>
+          <w:bCs/>
+        </w:rPr>
+        <w:t>00</w:t>
+      </w:r>
+      <w:r>
+        <w:rPr>
+          <w:bCs/>
+        </w:rPr>
+        <w:t>–</w:t>
+      </w:r>
+      <w:r>
+        <w:rPr>
+          <w:bCs/>
+        </w:rPr>
+        <w:t>120 words for book chapters and of 200-250 words for books.</w:t>
+      </w:r>
+    </w:p>
+    <w:p>
+      <w:pPr>
+        <w:pStyle w:val="mpBodyText"/>
+        <w:spacing w:before="0"/>
+        <w:ind w:left="1440" w:hanging="1440"/>
+      </w:pPr>
+      <w:r>
+        <w:rPr>
+          <w:bCs/>
+        </w:rPr>
+        <w:t>Keywords:</w:t>
+      </w:r>
+      <w:r>
+        <w:rPr>
+          <w:bCs/>
+        </w:rPr>
+        <w:tab/>
+        <w:t xml:space="preserve">Please provide up to </w:t>
+      </w:r>
+      <w:r>
+        <w:rPr>
+          <w:bCs/>
+        </w:rPr>
+        <w:t>five</w:t>
+      </w:r>
+      <w:r>
+        <w:rPr>
+          <w:bCs/>
+        </w:rPr>
+        <w:t xml:space="preserve"> keywords that describe the content of your paper.</w:t>
+      </w:r>
     </w:p>
     <w:p>
       <w:pPr>
         <w:pStyle w:val="mpHeadline2"/>
       </w:pPr>
       <w:r>
-        <w:lastRenderedPageBreak/>
-        <w:t>Guideline for Writing your Contribution</w:t>
+        <w:t>Guide</w:t>
+      </w:r>
+      <w:r>
+        <w:t xml:space="preserve"> for Writing your Contribution</w:t>
       </w:r>
     </w:p>
     <w:p>
@@ -317,7 +554,13 @@
         <w:pStyle w:val="mpBodyText"/>
       </w:pPr>
       <w:r>
-        <w:t xml:space="preserve">This Guideline follows the </w:t>
+        <w:t xml:space="preserve">This </w:t>
+      </w:r>
+      <w:r>
+        <w:t>g</w:t>
+      </w:r>
+      <w:r>
+        <w:t xml:space="preserve">uide follows the </w:t>
       </w:r>
       <w:r>
         <w:t xml:space="preserve">official </w:t>
@@ -355,7 +598,13 @@
         <w:t xml:space="preserve"> edition</w:t>
       </w:r>
       <w:r>
-        <w:t xml:space="preserve">. Any formatting that is not mentioned in this style sheet will be presented in the </w:t>
+        <w:t xml:space="preserve">. Any formatting that is not mentioned in this style sheet </w:t>
+      </w:r>
+      <w:r>
+        <w:t>can be found</w:t>
+      </w:r>
+      <w:r>
+        <w:t xml:space="preserve"> in the </w:t>
       </w:r>
       <w:r>
         <w:rPr>
@@ -364,9 +613,21 @@
         <w:t>Chicago Manual</w:t>
       </w:r>
       <w:r>
-        <w:t xml:space="preserve"> as it can be found in your favorite library. Some limited information can be found at </w:t>
-      </w:r>
-      <w:hyperlink r:id="rId9" w:history="1">
+        <w:rPr>
+          <w:i/>
+        </w:rPr>
+        <w:t>,</w:t>
+      </w:r>
+      <w:r>
+        <w:t xml:space="preserve"> </w:t>
+      </w:r>
+      <w:r>
+        <w:t>usually available</w:t>
+      </w:r>
+      <w:r>
+        <w:t xml:space="preserve"> in your favorite library. Some limited information can be found at </w:t>
+      </w:r>
+      <w:hyperlink r:id="rId11" w:history="1">
         <w:r>
           <w:rPr>
             <w:rStyle w:val="Link"/>
@@ -394,15 +655,82 @@
         <w:pStyle w:val="mpListbulletpoints"/>
       </w:pPr>
       <w:r>
-        <w:t xml:space="preserve">Do not use more than two heading levels. Use the paragraph styles “_Headline 2” and “_Headline 3” to mark these headlines up. The </w:t>
-      </w:r>
-      <w:proofErr w:type="spellStart"/>
-      <w:r>
-        <w:t>sytle</w:t>
-      </w:r>
-      <w:proofErr w:type="spellEnd"/>
-      <w:r>
-        <w:t xml:space="preserve"> “_Headline 1” is reserved for the title of your paper. Headlines can be enumerated, but that is not required.</w:t>
+        <w:t xml:space="preserve">Do not use more than two heading levels. Use the paragraph styles </w:t>
+      </w:r>
+      <w:r>
+        <w:rPr>
+          <w:b/>
+        </w:rPr>
+        <w:t>“</w:t>
+      </w:r>
+      <w:r>
+        <w:rPr>
+          <w:b/>
+        </w:rPr>
+        <w:t>_</w:t>
+      </w:r>
+      <w:r>
+        <w:rPr>
+          <w:b/>
+        </w:rPr>
+        <w:t>Headline 2”</w:t>
+      </w:r>
+      <w:r>
+        <w:t xml:space="preserve"> and </w:t>
+      </w:r>
+      <w:r>
+        <w:rPr>
+          <w:b/>
+        </w:rPr>
+        <w:t>“</w:t>
+      </w:r>
+      <w:r>
+        <w:rPr>
+          <w:b/>
+        </w:rPr>
+        <w:t>_</w:t>
+      </w:r>
+      <w:r>
+        <w:rPr>
+          <w:b/>
+        </w:rPr>
+        <w:t>Headline 3”</w:t>
+      </w:r>
+      <w:r>
+        <w:t xml:space="preserve"> to mark these headlines up. The </w:t>
+      </w:r>
+      <w:r>
+        <w:t>style</w:t>
+      </w:r>
+      <w:r>
+        <w:t xml:space="preserve"> </w:t>
+      </w:r>
+      <w:r>
+        <w:rPr>
+          <w:b/>
+        </w:rPr>
+        <w:t>“</w:t>
+      </w:r>
+      <w:r>
+        <w:rPr>
+          <w:b/>
+        </w:rPr>
+        <w:t>_</w:t>
+      </w:r>
+      <w:r>
+        <w:rPr>
+          <w:b/>
+        </w:rPr>
+        <w:t>Headline 1”</w:t>
+      </w:r>
+      <w:r>
+        <w:t xml:space="preserve"> is reserved for the title of your paper. Headlines can be </w:t>
+      </w:r>
+      <w:r>
+        <w:t>numbered</w:t>
+      </w:r>
+      <w:r>
+        <w:t>, but that is not required.</w:t>
       </w:r>
     </w:p>
     <w:p>
@@ -418,16 +746,50 @@
         <w:pStyle w:val="mpListbulletpoints"/>
       </w:pPr>
       <w:r>
-        <w:t xml:space="preserve">Quotations within the text should be marked by double quotation marks before and after the quotation: </w:t>
-      </w:r>
-      <w:r>
-        <w:rPr>
-          <w:b/>
-        </w:rPr>
+        <w:t xml:space="preserve">Quotations within the text should be marked by double quotation marks before and </w:t>
+      </w:r>
+      <w:r>
+        <w:t xml:space="preserve">after the quotation: </w:t>
+      </w:r>
+      <w:proofErr w:type="gramStart"/>
+      <w:r>
         <w:t>“</w:t>
       </w:r>
       <w:r>
-        <w:t>…</w:t>
+        <w:t>.</w:t>
+      </w:r>
+      <w:proofErr w:type="gramEnd"/>
+      <w:r>
+        <w:t xml:space="preserve"> . . </w:t>
+      </w:r>
+      <w:r>
+        <w:t>”.</w:t>
+      </w:r>
+    </w:p>
+    <w:p>
+      <w:pPr>
+        <w:pStyle w:val="mpListbulletpoints"/>
+      </w:pPr>
+      <w:r>
+        <w:t xml:space="preserve">Quotations longer than two lines should be treated as block quote. Please use the paragraph style: </w:t>
+      </w:r>
+      <w:r>
+        <w:rPr>
+          <w:b/>
+        </w:rPr>
+        <w:t>“</w:t>
+      </w:r>
+      <w:r>
+        <w:rPr>
+          <w:b/>
+        </w:rPr>
+        <w:t>_</w:t>
+      </w:r>
+      <w:r>
+        <w:rPr>
+          <w:b/>
+        </w:rPr>
+        <w:t>Block Quote.</w:t>
       </w:r>
       <w:r>
         <w:rPr>
@@ -435,31 +797,22 @@
         </w:rPr>
         <w:t>”</w:t>
       </w:r>
-      <w:r>
-        <w:t>.</w:t>
-      </w:r>
     </w:p>
     <w:p>
       <w:pPr>
         <w:pStyle w:val="mpListbulletpoints"/>
       </w:pPr>
       <w:r>
-        <w:t xml:space="preserve">Quotations longer than two lines should be treated as block quote. Please use the paragraph style: </w:t>
-      </w:r>
-      <w:r>
-        <w:rPr>
-          <w:b/>
-        </w:rPr>
-        <w:t>_Block</w:t>
-      </w:r>
-      <w:r>
-        <w:rPr>
-          <w:b/>
-        </w:rPr>
-        <w:t xml:space="preserve"> Quote</w:t>
-      </w:r>
-      <w:r>
-        <w:t>.</w:t>
+        <w:t xml:space="preserve">Do not use automatic hyphenation. In case you want </w:t>
+      </w:r>
+      <w:r>
+        <w:t xml:space="preserve">to </w:t>
+      </w:r>
+      <w:r>
+        <w:t xml:space="preserve">include manual hyphenations only use so called “soft hyphens” (Win: press CRTL and hyphen | Mac: press </w:t>
+      </w:r>
+      <w:r>
+        <w:t>CMD and hyphen)</w:t>
       </w:r>
     </w:p>
     <w:p>
@@ -467,794 +820,132 @@
         <w:pStyle w:val="mpListbulletpoints"/>
       </w:pPr>
       <w:r>
-        <w:t>Do not use automatic hyphenation. In case you want include manual hyphenations only use so called “soft hyphens” (Win: press CRTL and hyphen | Mac: press CMD and hyphen)</w:t>
+        <w:t xml:space="preserve">Deleted words within quotes should be marked by ellipsis points: </w:t>
+      </w:r>
+      <w:r>
+        <w:t>“</w:t>
+      </w:r>
+      <w:r>
+        <w:t xml:space="preserve">This is how </w:t>
+      </w:r>
+      <w:r>
+        <w:rPr>
+          <w:b/>
+        </w:rPr>
+        <w:t>. . .</w:t>
+      </w:r>
+      <w:r>
+        <w:t xml:space="preserve"> it looks.</w:t>
+      </w:r>
+      <w:r>
+        <w:t>”</w:t>
       </w:r>
     </w:p>
     <w:p>
       <w:pPr>
         <w:pStyle w:val="mpListbulletpoints"/>
-        <w:rPr>
-          <w:lang w:val="de-DE"/>
-        </w:rPr>
-      </w:pPr>
-      <w:proofErr w:type="spellStart"/>
-      <w:r>
-        <w:rPr>
-          <w:lang w:val="de-DE"/>
-        </w:rPr>
-        <w:t>Deleted</w:t>
-      </w:r>
-      <w:proofErr w:type="spellEnd"/>
-      <w:r>
-        <w:rPr>
-          <w:lang w:val="de-DE"/>
-        </w:rPr>
-        <w:t xml:space="preserve"> </w:t>
-      </w:r>
-      <w:proofErr w:type="spellStart"/>
-      <w:r>
-        <w:rPr>
-          <w:lang w:val="de-DE"/>
-        </w:rPr>
-        <w:t>words</w:t>
-      </w:r>
-      <w:proofErr w:type="spellEnd"/>
-      <w:r>
-        <w:rPr>
-          <w:lang w:val="de-DE"/>
-        </w:rPr>
-        <w:t xml:space="preserve"> </w:t>
-      </w:r>
-      <w:proofErr w:type="spellStart"/>
-      <w:r>
-        <w:rPr>
-          <w:lang w:val="de-DE"/>
-        </w:rPr>
-        <w:t>within</w:t>
-      </w:r>
-      <w:proofErr w:type="spellEnd"/>
-      <w:r>
-        <w:rPr>
-          <w:lang w:val="de-DE"/>
-        </w:rPr>
-        <w:t xml:space="preserve"> </w:t>
-      </w:r>
-      <w:proofErr w:type="spellStart"/>
-      <w:r>
-        <w:rPr>
-          <w:lang w:val="de-DE"/>
-        </w:rPr>
-        <w:t>quotes</w:t>
-      </w:r>
-      <w:proofErr w:type="spellEnd"/>
-      <w:r>
-        <w:rPr>
-          <w:lang w:val="de-DE"/>
-        </w:rPr>
-        <w:t xml:space="preserve"> </w:t>
-      </w:r>
-      <w:proofErr w:type="spellStart"/>
-      <w:r>
-        <w:rPr>
-          <w:lang w:val="de-DE"/>
-        </w:rPr>
-        <w:t>should</w:t>
-      </w:r>
-      <w:proofErr w:type="spellEnd"/>
-      <w:r>
-        <w:rPr>
-          <w:lang w:val="de-DE"/>
-        </w:rPr>
-        <w:t xml:space="preserve"> </w:t>
-      </w:r>
-      <w:proofErr w:type="spellStart"/>
-      <w:r>
-        <w:rPr>
-          <w:lang w:val="de-DE"/>
-        </w:rPr>
-        <w:t>be</w:t>
-      </w:r>
-      <w:proofErr w:type="spellEnd"/>
-      <w:r>
-        <w:rPr>
-          <w:lang w:val="de-DE"/>
-        </w:rPr>
-        <w:t xml:space="preserve"> </w:t>
-      </w:r>
-      <w:proofErr w:type="spellStart"/>
-      <w:r>
-        <w:rPr>
-          <w:lang w:val="de-DE"/>
-        </w:rPr>
-        <w:t>marked</w:t>
-      </w:r>
-      <w:proofErr w:type="spellEnd"/>
-      <w:r>
-        <w:rPr>
-          <w:lang w:val="de-DE"/>
-        </w:rPr>
-        <w:t xml:space="preserve"> </w:t>
-      </w:r>
-      <w:proofErr w:type="spellStart"/>
-      <w:r>
-        <w:rPr>
-          <w:lang w:val="de-DE"/>
-        </w:rPr>
-        <w:t>by</w:t>
-      </w:r>
-      <w:proofErr w:type="spellEnd"/>
-      <w:r>
-        <w:rPr>
-          <w:lang w:val="de-DE"/>
-        </w:rPr>
-        <w:t xml:space="preserve"> </w:t>
-      </w:r>
-      <w:proofErr w:type="spellStart"/>
-      <w:r>
-        <w:rPr>
-          <w:lang w:val="de-DE"/>
-        </w:rPr>
-        <w:t>ellipsis</w:t>
-      </w:r>
-      <w:proofErr w:type="spellEnd"/>
-      <w:r>
-        <w:rPr>
-          <w:lang w:val="de-DE"/>
-        </w:rPr>
-        <w:t xml:space="preserve"> </w:t>
-      </w:r>
-      <w:proofErr w:type="spellStart"/>
-      <w:r>
-        <w:rPr>
-          <w:lang w:val="de-DE"/>
-        </w:rPr>
-        <w:t>points</w:t>
-      </w:r>
-      <w:proofErr w:type="spellEnd"/>
-      <w:r>
-        <w:rPr>
-          <w:lang w:val="de-DE"/>
-        </w:rPr>
-        <w:t xml:space="preserve">: „This </w:t>
-      </w:r>
-      <w:proofErr w:type="spellStart"/>
-      <w:r>
-        <w:rPr>
-          <w:lang w:val="de-DE"/>
-        </w:rPr>
-        <w:t>is</w:t>
-      </w:r>
-      <w:proofErr w:type="spellEnd"/>
-      <w:r>
-        <w:rPr>
-          <w:lang w:val="de-DE"/>
-        </w:rPr>
-        <w:t xml:space="preserve"> </w:t>
-      </w:r>
-      <w:proofErr w:type="spellStart"/>
-      <w:r>
-        <w:rPr>
-          <w:lang w:val="de-DE"/>
-        </w:rPr>
-        <w:t>how</w:t>
-      </w:r>
-      <w:proofErr w:type="spellEnd"/>
-      <w:r>
-        <w:rPr>
-          <w:lang w:val="de-DE"/>
-        </w:rPr>
-        <w:t xml:space="preserve"> </w:t>
-      </w:r>
-      <w:r>
-        <w:rPr>
-          <w:b/>
-          <w:lang w:val="de-DE"/>
-        </w:rPr>
-        <w:t>. . .</w:t>
-      </w:r>
-      <w:r>
-        <w:rPr>
-          <w:lang w:val="de-DE"/>
-        </w:rPr>
-        <w:t xml:space="preserve"> </w:t>
-      </w:r>
-      <w:proofErr w:type="spellStart"/>
-      <w:r>
-        <w:rPr>
-          <w:lang w:val="de-DE"/>
-        </w:rPr>
-        <w:t>it</w:t>
-      </w:r>
-      <w:proofErr w:type="spellEnd"/>
-      <w:r>
-        <w:rPr>
-          <w:lang w:val="de-DE"/>
-        </w:rPr>
-        <w:t xml:space="preserve"> </w:t>
-      </w:r>
-      <w:proofErr w:type="spellStart"/>
-      <w:r>
-        <w:rPr>
-          <w:lang w:val="de-DE"/>
-        </w:rPr>
-        <w:t>looks</w:t>
-      </w:r>
-      <w:proofErr w:type="spellEnd"/>
-      <w:r>
-        <w:rPr>
-          <w:lang w:val="de-DE"/>
-        </w:rPr>
-        <w:t xml:space="preserve"> </w:t>
-      </w:r>
-      <w:proofErr w:type="spellStart"/>
-      <w:r>
-        <w:rPr>
-          <w:lang w:val="de-DE"/>
-        </w:rPr>
-        <w:t>like</w:t>
-      </w:r>
-      <w:proofErr w:type="spellEnd"/>
-      <w:r>
-        <w:rPr>
-          <w:lang w:val="de-DE"/>
-        </w:rPr>
-        <w:t>.“</w:t>
+      </w:pPr>
+      <w:r>
+        <w:t xml:space="preserve">Adjustments to the original quote appear bracketed: </w:t>
+      </w:r>
+      <w:r>
+        <w:rPr>
+          <w:b/>
+        </w:rPr>
+        <w:t>[</w:t>
+      </w:r>
+      <w:r>
+        <w:t>your adjustment</w:t>
+      </w:r>
+      <w:r>
+        <w:rPr>
+          <w:b/>
+        </w:rPr>
+        <w:t>]</w:t>
       </w:r>
     </w:p>
     <w:p>
       <w:pPr>
         <w:pStyle w:val="mpListbulletpoints"/>
-        <w:rPr>
-          <w:lang w:val="de-DE"/>
-        </w:rPr>
-      </w:pPr>
-      <w:proofErr w:type="spellStart"/>
-      <w:r>
-        <w:rPr>
-          <w:lang w:val="de-DE"/>
-        </w:rPr>
-        <w:t>Adjustments</w:t>
-      </w:r>
-      <w:proofErr w:type="spellEnd"/>
-      <w:r>
-        <w:rPr>
-          <w:lang w:val="de-DE"/>
-        </w:rPr>
-        <w:t xml:space="preserve"> </w:t>
-      </w:r>
-      <w:proofErr w:type="spellStart"/>
-      <w:r>
-        <w:rPr>
-          <w:lang w:val="de-DE"/>
-        </w:rPr>
-        <w:t>to</w:t>
-      </w:r>
-      <w:proofErr w:type="spellEnd"/>
-      <w:r>
-        <w:rPr>
-          <w:lang w:val="de-DE"/>
-        </w:rPr>
-        <w:t xml:space="preserve"> </w:t>
-      </w:r>
-      <w:proofErr w:type="spellStart"/>
-      <w:r>
-        <w:rPr>
-          <w:lang w:val="de-DE"/>
-        </w:rPr>
-        <w:t>the</w:t>
-      </w:r>
-      <w:proofErr w:type="spellEnd"/>
-      <w:r>
-        <w:rPr>
-          <w:lang w:val="de-DE"/>
-        </w:rPr>
-        <w:t xml:space="preserve"> original </w:t>
-      </w:r>
-      <w:proofErr w:type="spellStart"/>
-      <w:r>
-        <w:rPr>
-          <w:lang w:val="de-DE"/>
-        </w:rPr>
-        <w:t>quote</w:t>
-      </w:r>
-      <w:proofErr w:type="spellEnd"/>
-      <w:r>
-        <w:rPr>
-          <w:lang w:val="de-DE"/>
-        </w:rPr>
-        <w:t xml:space="preserve"> </w:t>
-      </w:r>
-      <w:proofErr w:type="spellStart"/>
-      <w:r>
-        <w:rPr>
-          <w:lang w:val="de-DE"/>
-        </w:rPr>
-        <w:t>appear</w:t>
-      </w:r>
-      <w:proofErr w:type="spellEnd"/>
-      <w:r>
-        <w:rPr>
-          <w:lang w:val="de-DE"/>
-        </w:rPr>
-        <w:t xml:space="preserve"> </w:t>
-      </w:r>
-      <w:proofErr w:type="spellStart"/>
-      <w:r>
-        <w:rPr>
-          <w:lang w:val="de-DE"/>
-        </w:rPr>
-        <w:t>bracketed</w:t>
-      </w:r>
-      <w:proofErr w:type="spellEnd"/>
-      <w:r>
-        <w:rPr>
-          <w:lang w:val="de-DE"/>
-        </w:rPr>
-        <w:t xml:space="preserve">: </w:t>
-      </w:r>
-      <w:r>
-        <w:rPr>
-          <w:b/>
-          <w:lang w:val="de-DE"/>
-        </w:rPr>
-        <w:t>[</w:t>
-      </w:r>
-      <w:proofErr w:type="spellStart"/>
-      <w:r>
-        <w:rPr>
-          <w:lang w:val="de-DE"/>
-        </w:rPr>
-        <w:t>your</w:t>
-      </w:r>
-      <w:proofErr w:type="spellEnd"/>
-      <w:r>
-        <w:rPr>
-          <w:lang w:val="de-DE"/>
-        </w:rPr>
-        <w:t xml:space="preserve"> </w:t>
-      </w:r>
-      <w:proofErr w:type="spellStart"/>
-      <w:r>
-        <w:rPr>
-          <w:lang w:val="de-DE"/>
-        </w:rPr>
-        <w:t>adjustment</w:t>
-      </w:r>
-      <w:proofErr w:type="spellEnd"/>
-      <w:r>
-        <w:rPr>
-          <w:b/>
-          <w:lang w:val="de-DE"/>
-        </w:rPr>
-        <w:t>]</w:t>
+      </w:pPr>
+      <w:r>
+        <w:t>Quotes within a Quote should be marked by single quotation marks before and after the quotation: “your quotation that covers ‘another quotation’ appears like this”</w:t>
       </w:r>
     </w:p>
     <w:p>
       <w:pPr>
         <w:pStyle w:val="mpListbulletpoints"/>
-        <w:rPr>
-          <w:lang w:val="de-DE"/>
-        </w:rPr>
-      </w:pPr>
-      <w:proofErr w:type="spellStart"/>
-      <w:r>
-        <w:rPr>
-          <w:lang w:val="de-DE"/>
-        </w:rPr>
-        <w:t>Quotes</w:t>
-      </w:r>
-      <w:proofErr w:type="spellEnd"/>
-      <w:r>
-        <w:rPr>
-          <w:lang w:val="de-DE"/>
-        </w:rPr>
-        <w:t xml:space="preserve"> </w:t>
-      </w:r>
-      <w:proofErr w:type="spellStart"/>
-      <w:r>
-        <w:rPr>
-          <w:lang w:val="de-DE"/>
-        </w:rPr>
-        <w:t>within</w:t>
-      </w:r>
-      <w:proofErr w:type="spellEnd"/>
-      <w:r>
-        <w:rPr>
-          <w:lang w:val="de-DE"/>
-        </w:rPr>
-        <w:t xml:space="preserve"> a Quote </w:t>
-      </w:r>
-      <w:proofErr w:type="spellStart"/>
-      <w:r>
-        <w:rPr>
-          <w:lang w:val="de-DE"/>
-        </w:rPr>
-        <w:t>should</w:t>
-      </w:r>
-      <w:proofErr w:type="spellEnd"/>
-      <w:r>
-        <w:rPr>
-          <w:lang w:val="de-DE"/>
-        </w:rPr>
-        <w:t xml:space="preserve"> </w:t>
-      </w:r>
-      <w:proofErr w:type="spellStart"/>
-      <w:r>
-        <w:rPr>
-          <w:lang w:val="de-DE"/>
-        </w:rPr>
-        <w:t>be</w:t>
-      </w:r>
-      <w:proofErr w:type="spellEnd"/>
-      <w:r>
-        <w:rPr>
-          <w:lang w:val="de-DE"/>
-        </w:rPr>
-        <w:t xml:space="preserve"> </w:t>
-      </w:r>
-      <w:proofErr w:type="spellStart"/>
-      <w:r>
-        <w:rPr>
-          <w:lang w:val="de-DE"/>
-        </w:rPr>
-        <w:t>marked</w:t>
-      </w:r>
-      <w:proofErr w:type="spellEnd"/>
-      <w:r>
-        <w:rPr>
-          <w:lang w:val="de-DE"/>
-        </w:rPr>
-        <w:t xml:space="preserve"> </w:t>
-      </w:r>
-      <w:proofErr w:type="spellStart"/>
-      <w:r>
-        <w:rPr>
-          <w:lang w:val="de-DE"/>
-        </w:rPr>
-        <w:t>by</w:t>
-      </w:r>
-      <w:proofErr w:type="spellEnd"/>
-      <w:r>
-        <w:rPr>
-          <w:lang w:val="de-DE"/>
-        </w:rPr>
-        <w:t xml:space="preserve"> </w:t>
-      </w:r>
-      <w:proofErr w:type="spellStart"/>
-      <w:r>
-        <w:rPr>
-          <w:lang w:val="de-DE"/>
-        </w:rPr>
-        <w:t>single</w:t>
-      </w:r>
-      <w:proofErr w:type="spellEnd"/>
-      <w:r>
-        <w:rPr>
-          <w:lang w:val="de-DE"/>
-        </w:rPr>
-        <w:t xml:space="preserve"> </w:t>
-      </w:r>
-      <w:proofErr w:type="spellStart"/>
-      <w:r>
-        <w:rPr>
-          <w:lang w:val="de-DE"/>
-        </w:rPr>
-        <w:t>quotation</w:t>
-      </w:r>
-      <w:proofErr w:type="spellEnd"/>
-      <w:r>
-        <w:rPr>
-          <w:lang w:val="de-DE"/>
-        </w:rPr>
-        <w:t xml:space="preserve"> </w:t>
-      </w:r>
-      <w:proofErr w:type="spellStart"/>
-      <w:r>
-        <w:rPr>
-          <w:lang w:val="de-DE"/>
-        </w:rPr>
-        <w:t>marks</w:t>
-      </w:r>
-      <w:proofErr w:type="spellEnd"/>
-      <w:r>
-        <w:rPr>
-          <w:lang w:val="de-DE"/>
-        </w:rPr>
-        <w:t xml:space="preserve"> </w:t>
-      </w:r>
-      <w:proofErr w:type="spellStart"/>
-      <w:r>
-        <w:rPr>
-          <w:lang w:val="de-DE"/>
-        </w:rPr>
-        <w:t>before</w:t>
-      </w:r>
-      <w:proofErr w:type="spellEnd"/>
-      <w:r>
-        <w:rPr>
-          <w:lang w:val="de-DE"/>
-        </w:rPr>
-        <w:t xml:space="preserve"> </w:t>
-      </w:r>
-      <w:proofErr w:type="spellStart"/>
-      <w:r>
-        <w:rPr>
-          <w:lang w:val="de-DE"/>
-        </w:rPr>
-        <w:t>and</w:t>
-      </w:r>
-      <w:proofErr w:type="spellEnd"/>
-      <w:r>
-        <w:rPr>
-          <w:lang w:val="de-DE"/>
-        </w:rPr>
-        <w:t xml:space="preserve"> after </w:t>
-      </w:r>
-      <w:proofErr w:type="spellStart"/>
-      <w:r>
-        <w:rPr>
-          <w:lang w:val="de-DE"/>
-        </w:rPr>
-        <w:t>the</w:t>
-      </w:r>
-      <w:proofErr w:type="spellEnd"/>
-      <w:r>
-        <w:rPr>
-          <w:lang w:val="de-DE"/>
-        </w:rPr>
-        <w:t xml:space="preserve"> </w:t>
-      </w:r>
-      <w:proofErr w:type="spellStart"/>
-      <w:r>
-        <w:rPr>
-          <w:lang w:val="de-DE"/>
-        </w:rPr>
-        <w:t>quotation</w:t>
-      </w:r>
-      <w:proofErr w:type="spellEnd"/>
-      <w:r>
-        <w:rPr>
-          <w:lang w:val="de-DE"/>
-        </w:rPr>
-        <w:t>: “</w:t>
-      </w:r>
-      <w:proofErr w:type="spellStart"/>
-      <w:r>
-        <w:rPr>
-          <w:lang w:val="de-DE"/>
-        </w:rPr>
-        <w:t>your</w:t>
-      </w:r>
-      <w:proofErr w:type="spellEnd"/>
-      <w:r>
-        <w:rPr>
-          <w:lang w:val="de-DE"/>
-        </w:rPr>
-        <w:t xml:space="preserve"> </w:t>
-      </w:r>
-      <w:proofErr w:type="spellStart"/>
-      <w:r>
-        <w:rPr>
-          <w:lang w:val="de-DE"/>
-        </w:rPr>
-        <w:t>quotation</w:t>
-      </w:r>
-      <w:proofErr w:type="spellEnd"/>
-      <w:r>
-        <w:rPr>
-          <w:lang w:val="de-DE"/>
-        </w:rPr>
-        <w:t xml:space="preserve"> </w:t>
-      </w:r>
-      <w:proofErr w:type="spellStart"/>
-      <w:r>
-        <w:rPr>
-          <w:lang w:val="de-DE"/>
-        </w:rPr>
-        <w:t>that</w:t>
-      </w:r>
-      <w:proofErr w:type="spellEnd"/>
-      <w:r>
-        <w:rPr>
-          <w:lang w:val="de-DE"/>
-        </w:rPr>
-        <w:t xml:space="preserve"> </w:t>
-      </w:r>
-      <w:proofErr w:type="spellStart"/>
-      <w:r>
-        <w:rPr>
-          <w:lang w:val="de-DE"/>
-        </w:rPr>
-        <w:t>covers</w:t>
-      </w:r>
-      <w:proofErr w:type="spellEnd"/>
-      <w:r>
-        <w:rPr>
-          <w:lang w:val="de-DE"/>
-        </w:rPr>
-        <w:t xml:space="preserve"> ‘</w:t>
-      </w:r>
-      <w:proofErr w:type="spellStart"/>
-      <w:r>
-        <w:rPr>
-          <w:lang w:val="de-DE"/>
-        </w:rPr>
-        <w:t>another</w:t>
-      </w:r>
-      <w:proofErr w:type="spellEnd"/>
-      <w:r>
-        <w:rPr>
-          <w:lang w:val="de-DE"/>
-        </w:rPr>
-        <w:t xml:space="preserve"> </w:t>
-      </w:r>
-      <w:proofErr w:type="spellStart"/>
-      <w:r>
-        <w:rPr>
-          <w:lang w:val="de-DE"/>
-        </w:rPr>
-        <w:t>quotation</w:t>
-      </w:r>
-      <w:proofErr w:type="spellEnd"/>
-      <w:r>
-        <w:rPr>
-          <w:lang w:val="de-DE"/>
-        </w:rPr>
-        <w:t xml:space="preserve">’ </w:t>
-      </w:r>
-      <w:proofErr w:type="spellStart"/>
-      <w:r>
-        <w:rPr>
-          <w:lang w:val="de-DE"/>
-        </w:rPr>
-        <w:t>appears</w:t>
-      </w:r>
-      <w:proofErr w:type="spellEnd"/>
-      <w:r>
-        <w:rPr>
-          <w:lang w:val="de-DE"/>
-        </w:rPr>
-        <w:t xml:space="preserve"> </w:t>
-      </w:r>
-      <w:proofErr w:type="spellStart"/>
-      <w:r>
-        <w:rPr>
-          <w:lang w:val="de-DE"/>
-        </w:rPr>
-        <w:t>like</w:t>
-      </w:r>
-      <w:proofErr w:type="spellEnd"/>
-      <w:r>
-        <w:rPr>
-          <w:lang w:val="de-DE"/>
-        </w:rPr>
-        <w:t xml:space="preserve"> </w:t>
-      </w:r>
-      <w:proofErr w:type="spellStart"/>
-      <w:r>
-        <w:rPr>
-          <w:lang w:val="de-DE"/>
-        </w:rPr>
-        <w:t>this</w:t>
-      </w:r>
-      <w:proofErr w:type="spellEnd"/>
-      <w:r>
-        <w:rPr>
-          <w:lang w:val="de-DE"/>
+      </w:pPr>
+      <w:r>
+        <w:t>Proper nouns like Munich or Catherine the Great are capitalized.</w:t>
+      </w:r>
+    </w:p>
+    <w:p>
+      <w:pPr>
+        <w:pStyle w:val="mpListbulletpoints"/>
+      </w:pPr>
+      <w:r>
+        <w:t xml:space="preserve">Technical terms, foreign words as well as titles of works (names of monographs, exhibitions, images, films, games, journals, etc.) will be written in </w:t>
+      </w:r>
+      <w:r>
+        <w:rPr>
+          <w:i/>
+        </w:rPr>
+        <w:t>italics</w:t>
+      </w:r>
+      <w:r>
+        <w:t xml:space="preserve"> (use</w:t>
+      </w:r>
+      <w:r>
+        <w:t xml:space="preserve"> character style </w:t>
+      </w:r>
+      <w:r>
+        <w:rPr>
+          <w:b/>
+        </w:rPr>
+        <w:t>“</w:t>
+      </w:r>
+      <w:r>
+        <w:rPr>
+          <w:b/>
+        </w:rPr>
+        <w:t>_</w:t>
+      </w:r>
+      <w:r>
+        <w:rPr>
+          <w:b/>
+        </w:rPr>
+        <w:t>Italics</w:t>
+      </w:r>
+      <w:r>
+        <w:rPr>
+          <w:b/>
         </w:rPr>
         <w:t>”</w:t>
       </w:r>
+      <w:r>
+        <w:rPr>
+          <w:b/>
+        </w:rPr>
+        <w:t>)</w:t>
+      </w:r>
     </w:p>
     <w:p>
       <w:pPr>
         <w:pStyle w:val="mpListbulletpoints"/>
-        <w:rPr>
-          <w:lang w:val="de-DE"/>
-        </w:rPr>
-      </w:pPr>
-      <w:r>
-        <w:rPr>
-          <w:lang w:val="de-DE"/>
-        </w:rPr>
-        <w:t xml:space="preserve">Proper </w:t>
-      </w:r>
-      <w:proofErr w:type="spellStart"/>
-      <w:r>
-        <w:rPr>
-          <w:lang w:val="de-DE"/>
-        </w:rPr>
-        <w:t>nouns</w:t>
-      </w:r>
-      <w:proofErr w:type="spellEnd"/>
-      <w:r>
-        <w:rPr>
-          <w:lang w:val="de-DE"/>
-        </w:rPr>
-        <w:t xml:space="preserve"> </w:t>
-      </w:r>
-      <w:proofErr w:type="spellStart"/>
-      <w:r>
-        <w:rPr>
-          <w:lang w:val="de-DE"/>
-        </w:rPr>
-        <w:t>like</w:t>
-      </w:r>
-      <w:proofErr w:type="spellEnd"/>
-      <w:r>
-        <w:rPr>
-          <w:lang w:val="de-DE"/>
-        </w:rPr>
-        <w:t xml:space="preserve"> </w:t>
-      </w:r>
-      <w:proofErr w:type="spellStart"/>
-      <w:r>
-        <w:rPr>
-          <w:lang w:val="de-DE"/>
-        </w:rPr>
-        <w:t>Munich</w:t>
-      </w:r>
-      <w:proofErr w:type="spellEnd"/>
-      <w:r>
-        <w:rPr>
-          <w:lang w:val="de-DE"/>
-        </w:rPr>
-        <w:t xml:space="preserve"> </w:t>
-      </w:r>
-      <w:proofErr w:type="spellStart"/>
-      <w:r>
-        <w:rPr>
-          <w:lang w:val="de-DE"/>
-        </w:rPr>
-        <w:t>or</w:t>
-      </w:r>
-      <w:proofErr w:type="spellEnd"/>
-      <w:r>
-        <w:rPr>
-          <w:lang w:val="de-DE"/>
-        </w:rPr>
-        <w:t xml:space="preserve"> Catherine </w:t>
-      </w:r>
-      <w:proofErr w:type="spellStart"/>
-      <w:r>
-        <w:rPr>
-          <w:lang w:val="de-DE"/>
-        </w:rPr>
-        <w:t>the</w:t>
-      </w:r>
-      <w:proofErr w:type="spellEnd"/>
-      <w:r>
-        <w:rPr>
-          <w:lang w:val="de-DE"/>
-        </w:rPr>
-        <w:t xml:space="preserve"> Great </w:t>
-      </w:r>
-      <w:proofErr w:type="spellStart"/>
-      <w:r>
-        <w:rPr>
-          <w:lang w:val="de-DE"/>
-        </w:rPr>
-        <w:t>are</w:t>
-      </w:r>
-      <w:proofErr w:type="spellEnd"/>
-      <w:r>
-        <w:rPr>
-          <w:lang w:val="de-DE"/>
-        </w:rPr>
-        <w:t xml:space="preserve"> </w:t>
-      </w:r>
-      <w:proofErr w:type="spellStart"/>
-      <w:r>
-        <w:rPr>
-          <w:lang w:val="de-DE"/>
-        </w:rPr>
-        <w:t>capitalized</w:t>
-      </w:r>
-      <w:proofErr w:type="spellEnd"/>
-      <w:r>
-        <w:rPr>
-          <w:lang w:val="de-DE"/>
-        </w:rPr>
-        <w:t>.</w:t>
+      </w:pPr>
+      <w:r>
+        <w:t xml:space="preserve">Do </w:t>
+      </w:r>
+      <w:r>
+        <w:rPr>
+          <w:b/>
+          <w:u w:val="single"/>
+        </w:rPr>
+        <w:t>not</w:t>
+      </w:r>
+      <w:r>
+        <w:t xml:space="preserve"> use bold or underlined text for highlighting.</w:t>
       </w:r>
     </w:p>
     <w:p>
@@ -1262,22 +953,16 @@
         <w:pStyle w:val="mpListbulletpoints"/>
       </w:pPr>
       <w:r>
-        <w:t>Technical terms, foreign words as well</w:t>
-      </w:r>
-      <w:r>
-        <w:t xml:space="preserve"> as titles of works (names of monographs, exhibitions, images, films, games, journals, etc.) will be written in </w:t>
-      </w:r>
-      <w:r>
-        <w:rPr>
-          <w:i/>
-        </w:rPr>
-        <w:t>italics</w:t>
-      </w:r>
-      <w:r>
-        <w:t xml:space="preserve"> (use</w:t>
-      </w:r>
-      <w:r>
-        <w:t xml:space="preserve"> character style _Italics)</w:t>
+        <w:t>Allusions, dissociations and the use of phrases</w:t>
+      </w:r>
+      <w:r>
+        <w:t xml:space="preserve"> out of context or in a new context (or ironically)</w:t>
+      </w:r>
+      <w:r>
+        <w:t xml:space="preserve"> are also highlighted by double quotation marks</w:t>
+      </w:r>
+      <w:r>
+        <w:t>, also known as scare quotes: To say is “not my term” or “this term is being used in a novel way” or we’re just being ironic, like the time your “friend” tried to knock you down the stairs.</w:t>
       </w:r>
     </w:p>
     <w:p>
@@ -1285,277 +970,33 @@
         <w:pStyle w:val="mpListbulletpoints"/>
       </w:pPr>
       <w:r>
-        <w:t xml:space="preserve">Do </w:t>
-      </w:r>
-      <w:r>
-        <w:rPr>
-          <w:b/>
-          <w:u w:val="single"/>
-        </w:rPr>
-        <w:t>not</w:t>
-      </w:r>
-      <w:r>
-        <w:t xml:space="preserve"> use bold or underlined text for highlighting.</w:t>
+        <w:t>Hyperlinks: Do not link text to websites. URLs for sources</w:t>
+      </w:r>
+      <w:r>
+        <w:t xml:space="preserve"> should only be incl</w:t>
+      </w:r>
+      <w:r>
+        <w:t>uded in the reference section.</w:t>
       </w:r>
     </w:p>
     <w:p>
       <w:pPr>
         <w:pStyle w:val="mpListbulletpoints"/>
-      </w:pPr>
-      <w:proofErr w:type="spellStart"/>
-      <w:r>
-        <w:rPr>
-          <w:lang w:val="de-DE"/>
-        </w:rPr>
-        <w:t>Allusions</w:t>
-      </w:r>
-      <w:proofErr w:type="spellEnd"/>
-      <w:r>
-        <w:rPr>
-          <w:lang w:val="de-DE"/>
-        </w:rPr>
-        <w:t xml:space="preserve">, </w:t>
-      </w:r>
-      <w:proofErr w:type="spellStart"/>
-      <w:r>
-        <w:rPr>
-          <w:lang w:val="de-DE"/>
-        </w:rPr>
-        <w:t>dissociations</w:t>
-      </w:r>
-      <w:proofErr w:type="spellEnd"/>
-      <w:r>
-        <w:rPr>
-          <w:lang w:val="de-DE"/>
-        </w:rPr>
-        <w:t xml:space="preserve"> </w:t>
-      </w:r>
-      <w:proofErr w:type="spellStart"/>
-      <w:r>
-        <w:rPr>
-          <w:lang w:val="de-DE"/>
-        </w:rPr>
-        <w:t>and</w:t>
-      </w:r>
-      <w:proofErr w:type="spellEnd"/>
-      <w:r>
-        <w:rPr>
-          <w:lang w:val="de-DE"/>
-        </w:rPr>
-        <w:t xml:space="preserve"> </w:t>
-      </w:r>
-      <w:proofErr w:type="spellStart"/>
-      <w:r>
-        <w:rPr>
-          <w:lang w:val="de-DE"/>
-        </w:rPr>
-        <w:t>the</w:t>
-      </w:r>
-      <w:proofErr w:type="spellEnd"/>
-      <w:r>
-        <w:rPr>
-          <w:lang w:val="de-DE"/>
-        </w:rPr>
-        <w:t xml:space="preserve"> </w:t>
-      </w:r>
-      <w:proofErr w:type="spellStart"/>
-      <w:r>
-        <w:rPr>
-          <w:lang w:val="de-DE"/>
-        </w:rPr>
-        <w:t>use</w:t>
-      </w:r>
-      <w:proofErr w:type="spellEnd"/>
-      <w:r>
-        <w:rPr>
-          <w:lang w:val="de-DE"/>
-        </w:rPr>
-        <w:t xml:space="preserve"> </w:t>
-      </w:r>
-      <w:proofErr w:type="spellStart"/>
-      <w:r>
-        <w:rPr>
-          <w:lang w:val="de-DE"/>
-        </w:rPr>
-        <w:t>of</w:t>
-      </w:r>
-      <w:proofErr w:type="spellEnd"/>
-      <w:r>
-        <w:rPr>
-          <w:lang w:val="de-DE"/>
-        </w:rPr>
-        <w:t xml:space="preserve"> </w:t>
-      </w:r>
-      <w:proofErr w:type="spellStart"/>
-      <w:r>
-        <w:rPr>
-          <w:lang w:val="de-DE"/>
-        </w:rPr>
-        <w:t>ironic</w:t>
-      </w:r>
-      <w:proofErr w:type="spellEnd"/>
-      <w:r>
-        <w:rPr>
-          <w:lang w:val="de-DE"/>
-        </w:rPr>
-        <w:t xml:space="preserve"> </w:t>
-      </w:r>
-      <w:proofErr w:type="spellStart"/>
-      <w:r>
-        <w:rPr>
-          <w:lang w:val="de-DE"/>
-        </w:rPr>
-        <w:t>phrases</w:t>
-      </w:r>
-      <w:proofErr w:type="spellEnd"/>
-      <w:r>
-        <w:rPr>
-          <w:lang w:val="de-DE"/>
-        </w:rPr>
-        <w:t xml:space="preserve"> </w:t>
-      </w:r>
-      <w:proofErr w:type="spellStart"/>
-      <w:r>
-        <w:rPr>
-          <w:lang w:val="de-DE"/>
-        </w:rPr>
-        <w:t>are</w:t>
-      </w:r>
-      <w:proofErr w:type="spellEnd"/>
-      <w:r>
-        <w:rPr>
-          <w:lang w:val="de-DE"/>
-        </w:rPr>
-        <w:t xml:space="preserve"> also </w:t>
-      </w:r>
-      <w:proofErr w:type="spellStart"/>
-      <w:r>
-        <w:rPr>
-          <w:lang w:val="de-DE"/>
-        </w:rPr>
-        <w:t>highlighted</w:t>
-      </w:r>
-      <w:proofErr w:type="spellEnd"/>
-      <w:r>
-        <w:rPr>
-          <w:lang w:val="de-DE"/>
-        </w:rPr>
-        <w:t xml:space="preserve"> </w:t>
-      </w:r>
-      <w:proofErr w:type="spellStart"/>
-      <w:r>
-        <w:rPr>
-          <w:lang w:val="de-DE"/>
-        </w:rPr>
-        <w:t>by</w:t>
-      </w:r>
-      <w:proofErr w:type="spellEnd"/>
-      <w:r>
-        <w:rPr>
-          <w:lang w:val="de-DE"/>
-        </w:rPr>
-        <w:t xml:space="preserve"> double </w:t>
-      </w:r>
-      <w:proofErr w:type="spellStart"/>
-      <w:r>
-        <w:rPr>
-          <w:lang w:val="de-DE"/>
-        </w:rPr>
-        <w:t>quotation</w:t>
-      </w:r>
-      <w:proofErr w:type="spellEnd"/>
-      <w:r>
-        <w:rPr>
-          <w:lang w:val="de-DE"/>
-        </w:rPr>
-        <w:t xml:space="preserve"> </w:t>
-      </w:r>
-      <w:proofErr w:type="spellStart"/>
-      <w:r>
-        <w:rPr>
-          <w:lang w:val="de-DE"/>
-        </w:rPr>
-        <w:t>marks</w:t>
-      </w:r>
-      <w:proofErr w:type="spellEnd"/>
-      <w:r>
-        <w:rPr>
-          <w:lang w:val="de-DE"/>
-        </w:rPr>
-        <w:t>: “</w:t>
-      </w:r>
-      <w:proofErr w:type="spellStart"/>
-      <w:r>
-        <w:rPr>
-          <w:lang w:val="de-DE"/>
-        </w:rPr>
-        <w:t>ironically</w:t>
-      </w:r>
-      <w:proofErr w:type="spellEnd"/>
-      <w:r>
-        <w:rPr>
-          <w:lang w:val="de-DE"/>
-        </w:rPr>
-        <w:t xml:space="preserve"> </w:t>
-      </w:r>
-      <w:proofErr w:type="spellStart"/>
-      <w:r>
-        <w:rPr>
-          <w:lang w:val="de-DE"/>
-        </w:rPr>
-        <w:t>used</w:t>
-      </w:r>
-      <w:proofErr w:type="spellEnd"/>
-      <w:r>
-        <w:rPr>
-          <w:lang w:val="de-DE"/>
-        </w:rPr>
-        <w:t xml:space="preserve"> </w:t>
-      </w:r>
-      <w:proofErr w:type="spellStart"/>
-      <w:r>
-        <w:rPr>
-          <w:lang w:val="de-DE"/>
-        </w:rPr>
-        <w:t>phrase</w:t>
-      </w:r>
-      <w:proofErr w:type="spellEnd"/>
-      <w:r>
-        <w:rPr>
-          <w:lang w:val="de-DE"/>
-        </w:rPr>
-        <w:t>”</w:t>
-      </w:r>
-    </w:p>
-    <w:p>
-      <w:pPr>
-        <w:pStyle w:val="mpListbulletpoints"/>
-      </w:pPr>
-      <w:r>
-        <w:t>Hyperlinks: Do not link text to websites. URLs for sources should only be incl</w:t>
-      </w:r>
-      <w:r>
-        <w:t>uded in the reference section.</w:t>
-      </w:r>
-    </w:p>
-    <w:p>
-      <w:pPr>
-        <w:pStyle w:val="mpListbulletpoints"/>
         <w:rPr>
           <w:rFonts w:eastAsia="Helvetica" w:cs="Helvetica"/>
         </w:rPr>
       </w:pPr>
       <w:r>
-        <w:t>Spell out whole numbers up to (and including) nine, and use numerals for the rest.</w:t>
+        <w:t xml:space="preserve">Spell out whole numbers up to (and including) nine, and use numerals </w:t>
+      </w:r>
+      <w:r>
+        <w:t>10 and up.</w:t>
       </w:r>
     </w:p>
     <w:p>
       <w:pPr>
         <w:pStyle w:val="mpHeadline2"/>
       </w:pPr>
-      <w:r>
-        <w:br w:type="column"/>
-      </w:r>
       <w:r>
         <w:t>Style of Quotations (Author-Date System)</w:t>
       </w:r>
@@ -1704,10 +1145,25 @@
         <w:t xml:space="preserve">For all sources referenced in the text (and only those) bibliographic information must be provided at the end of the manuscript. Please use the </w:t>
       </w:r>
       <w:r>
-        <w:rPr>
-          <w:b/>
-        </w:rPr>
-        <w:t>_Reference List</w:t>
+        <w:t>“</w:t>
+      </w:r>
+      <w:r>
+        <w:rPr>
+          <w:b/>
+        </w:rPr>
+        <w:t>_</w:t>
+      </w:r>
+      <w:r>
+        <w:rPr>
+          <w:b/>
+        </w:rPr>
+        <w:t>Reference List</w:t>
+      </w:r>
+      <w:r>
+        <w:rPr>
+          <w:b/>
+        </w:rPr>
+        <w:t>”</w:t>
       </w:r>
       <w:r>
         <w:t xml:space="preserve"> paragraph style for the bibliography. If a source has five or more authors please list the first four by name followed by “et al.”.</w:t>
@@ -2039,7 +1495,17 @@
       </w:r>
       <w:proofErr w:type="gramEnd"/>
       <w:r>
-        <w:t xml:space="preserve">, edited by Jonathan Rutherford, 207-221. London: Lawrence and </w:t>
+        <w:t>, edi</w:t>
+      </w:r>
+      <w:r>
+        <w:t>ted by Jonathan Rutherford, 207</w:t>
+      </w:r>
+      <w:r>
+        <w:softHyphen/>
+        <w:t>–</w:t>
+      </w:r>
+      <w:r>
+        <w:t xml:space="preserve">221. London: Lawrence and </w:t>
       </w:r>
       <w:proofErr w:type="spellStart"/>
       <w:r>
@@ -2077,7 +1543,13 @@
         <w:t>Journal</w:t>
       </w:r>
       <w:r>
-        <w:t>/ /Volume/: /pages/.</w:t>
+        <w:t>/ /Volume/</w:t>
+      </w:r>
+      <w:r>
+        <w:t xml:space="preserve"> /(Issue)/</w:t>
+      </w:r>
+      <w:r>
+        <w:t>: /pages/.</w:t>
       </w:r>
     </w:p>
     <w:p>
@@ -2098,23 +1570,27 @@
           <w:i/>
           <w:iCs/>
         </w:rPr>
-        <w:t>Republic</w:t>
-      </w:r>
-      <w:r>
-        <w:t>.</w:t>
-      </w:r>
-      <w:r>
-        <w:t>”</w:t>
-      </w:r>
-      <w:r>
-        <w:t xml:space="preserve"> </w:t>
-      </w:r>
-      <w:proofErr w:type="gramStart"/>
+        <w:t>Republi</w:t>
+      </w:r>
       <w:r>
         <w:rPr>
           <w:i/>
           <w:iCs/>
         </w:rPr>
+        <w:t>c</w:t>
+      </w:r>
+      <w:r>
+        <w:t>.”</w:t>
+      </w:r>
+      <w:r>
+        <w:t xml:space="preserve"> </w:t>
+      </w:r>
+      <w:proofErr w:type="gramStart"/>
+      <w:r>
+        <w:rPr>
+          <w:i/>
+          <w:iCs/>
+        </w:rPr>
         <w:t>Classical Philology</w:t>
       </w:r>
       <w:r>
@@ -2349,7 +1825,19 @@
         <w:pStyle w:val="mpBodyText"/>
       </w:pPr>
       <w:r>
-        <w:t>If available you can include the date the site was last modified instead of the access date. In case you cannot identify the year of publication use the last modified or access date.</w:t>
+        <w:t>If available</w:t>
+      </w:r>
+      <w:r>
+        <w:t>,</w:t>
+      </w:r>
+      <w:r>
+        <w:t xml:space="preserve"> you can include the date the site was last modified instead of the access date. In case you cannot identify the year of publication</w:t>
+      </w:r>
+      <w:r>
+        <w:t>,</w:t>
+      </w:r>
+      <w:r>
+        <w:t xml:space="preserve"> use the last modified or access date.</w:t>
       </w:r>
     </w:p>
     <w:p>
@@ -2415,12 +1903,7 @@
         <w:t xml:space="preserve"> </w:t>
       </w:r>
       <w:r>
-        <w:t>Accessed June 15, 2014. htt</w:t>
-      </w:r>
-      <w:bookmarkStart w:id="0" w:name="_GoBack"/>
-      <w:bookmarkEnd w:id="0"/>
-      <w:r>
-        <w:t>p://www.buala.org/en/afroscreen/african-cinema-and-nollywood-contradictions.</w:t>
+        <w:t>Accessed June 15, 2014. http://www.buala.org/en/afroscreen/african-cinema-and-nollywood-contradictions.</w:t>
       </w:r>
     </w:p>
     <w:p>
@@ -2595,7 +2078,25 @@
         <w:pStyle w:val="mpBodyText"/>
       </w:pPr>
       <w:r>
-        <w:t xml:space="preserve">Please attach short personal information including your full name, academic title, research interests, recent position and institution/place you work at. This short bio should not exceed </w:t>
+        <w:t xml:space="preserve">Please attach </w:t>
+      </w:r>
+      <w:r>
+        <w:t>a few lines with biographical information</w:t>
+      </w:r>
+      <w:r>
+        <w:t xml:space="preserve"> </w:t>
+      </w:r>
+      <w:r>
+        <w:t xml:space="preserve">including your full name, academic title, research interests, recent position and institution/place </w:t>
+      </w:r>
+      <w:r>
+        <w:t>of</w:t>
+      </w:r>
+      <w:r>
+        <w:t xml:space="preserve"> work. This short bio should not exceed </w:t>
+      </w:r>
+      <w:r>
+        <w:t>1</w:t>
       </w:r>
       <w:r>
         <w:t>5</w:t>
@@ -2617,16 +2118,19 @@
         <w:pStyle w:val="mpBodyText"/>
       </w:pPr>
       <w:r>
-        <w:t>Please choose a short motto, a catchphrase or a significant quote from your article to introduce it and to raise interest (not more than 1-2 sentences or 140 characters).</w:t>
+        <w:t>Please choose a short motto, a catchphrase or a significant quote from your article to introduce it and to raise interest (not more than 1</w:t>
+      </w:r>
+      <w:r>
+        <w:t>–</w:t>
+      </w:r>
+      <w:r>
+        <w:t>2 sentences or 140 characters).</w:t>
       </w:r>
     </w:p>
     <w:p>
       <w:pPr>
         <w:pStyle w:val="mpHeadline2"/>
       </w:pPr>
-      <w:r>
-        <w:br w:type="column"/>
-      </w:r>
       <w:r>
         <w:t>Overview of Paragraph Styles</w:t>
       </w:r>
@@ -2699,8 +2203,14 @@
             <w:pPr>
               <w:pStyle w:val="mpBodyText"/>
               <w:spacing w:before="40" w:after="40"/>
+              <w:rPr>
+                <w:sz w:val="20"/>
+              </w:rPr>
             </w:pPr>
             <w:r>
+              <w:rPr>
+                <w:sz w:val="20"/>
+              </w:rPr>
               <w:t>Footnotes</w:t>
             </w:r>
           </w:p>
@@ -2713,11 +2223,20 @@
             <w:pPr>
               <w:pStyle w:val="mpBodyText"/>
               <w:spacing w:before="40" w:after="40"/>
+              <w:rPr>
+                <w:sz w:val="20"/>
+              </w:rPr>
             </w:pPr>
             <w:r>
+              <w:rPr>
+                <w:sz w:val="20"/>
+              </w:rPr>
               <w:t xml:space="preserve">Microsoft Word automatically assigns </w:t>
             </w:r>
             <w:r>
+              <w:rPr>
+                <w:sz w:val="20"/>
+              </w:rPr>
               <w:t>styles to footnotes. Leave them as assigned by Word.</w:t>
             </w:r>
           </w:p>
@@ -2732,11 +2251,20 @@
             <w:pPr>
               <w:pStyle w:val="mpBodyText"/>
               <w:spacing w:before="40" w:after="40"/>
+              <w:rPr>
+                <w:sz w:val="20"/>
+              </w:rPr>
             </w:pPr>
             <w:r>
+              <w:rPr>
+                <w:sz w:val="20"/>
+              </w:rPr>
               <w:t>_</w:t>
             </w:r>
             <w:r>
+              <w:rPr>
+                <w:sz w:val="20"/>
+              </w:rPr>
               <w:t>Abstract</w:t>
             </w:r>
           </w:p>
@@ -2749,8 +2277,14 @@
             <w:pPr>
               <w:pStyle w:val="mpBodyText"/>
               <w:spacing w:before="40" w:after="40"/>
+              <w:rPr>
+                <w:sz w:val="20"/>
+              </w:rPr>
             </w:pPr>
             <w:r>
+              <w:rPr>
+                <w:sz w:val="20"/>
+              </w:rPr>
               <w:t>To be used for your abstract</w:t>
             </w:r>
           </w:p>
@@ -2765,11 +2299,20 @@
             <w:pPr>
               <w:pStyle w:val="mpBodyText"/>
               <w:spacing w:before="40" w:after="40"/>
+              <w:rPr>
+                <w:sz w:val="20"/>
+              </w:rPr>
             </w:pPr>
             <w:r>
+              <w:rPr>
+                <w:sz w:val="20"/>
+              </w:rPr>
               <w:t>_</w:t>
             </w:r>
             <w:r>
+              <w:rPr>
+                <w:sz w:val="20"/>
+              </w:rPr>
               <w:t>Author</w:t>
             </w:r>
           </w:p>
@@ -2782,8 +2325,14 @@
             <w:pPr>
               <w:pStyle w:val="mpBodyText"/>
               <w:spacing w:before="40" w:after="40"/>
+              <w:rPr>
+                <w:sz w:val="20"/>
+              </w:rPr>
             </w:pPr>
             <w:r>
+              <w:rPr>
+                <w:sz w:val="20"/>
+              </w:rPr>
               <w:t>To be used for the authors name on the paper</w:t>
             </w:r>
           </w:p>
@@ -2798,12 +2347,23 @@
             <w:pPr>
               <w:pStyle w:val="mpBodyText"/>
               <w:spacing w:before="40" w:after="40"/>
+              <w:rPr>
+                <w:sz w:val="20"/>
+              </w:rPr>
             </w:pPr>
             <w:r>
               <w:rPr>
                 <w:iCs/>
-              </w:rPr>
-              <w:t>_Acknowledgement</w:t>
+                <w:sz w:val="20"/>
+              </w:rPr>
+              <w:t>_</w:t>
+            </w:r>
+            <w:r>
+              <w:rPr>
+                <w:iCs/>
+                <w:sz w:val="20"/>
+              </w:rPr>
+              <w:t>Acknowledgement</w:t>
             </w:r>
           </w:p>
         </w:tc>
@@ -2815,8 +2375,14 @@
             <w:pPr>
               <w:pStyle w:val="mpBodyText"/>
               <w:spacing w:before="40" w:after="40"/>
+              <w:rPr>
+                <w:sz w:val="20"/>
+              </w:rPr>
             </w:pPr>
             <w:r>
+              <w:rPr>
+                <w:sz w:val="20"/>
+              </w:rPr>
               <w:t>To be used for acknowledgements included at the beginning of a book or at the end of a chapter</w:t>
             </w:r>
           </w:p>
@@ -2831,12 +2397,21 @@
             <w:pPr>
               <w:pStyle w:val="mpBodyText"/>
               <w:spacing w:before="40" w:after="40"/>
+              <w:rPr>
+                <w:sz w:val="20"/>
+              </w:rPr>
             </w:pPr>
             <w:r>
+              <w:rPr>
+                <w:sz w:val="20"/>
+              </w:rPr>
               <w:t>_</w:t>
             </w:r>
             <w:proofErr w:type="spellStart"/>
             <w:r>
+              <w:rPr>
+                <w:sz w:val="20"/>
+              </w:rPr>
               <w:t>Blockquote</w:t>
             </w:r>
             <w:proofErr w:type="spellEnd"/>
@@ -2850,8 +2425,14 @@
             <w:pPr>
               <w:pStyle w:val="mpBodyText"/>
               <w:spacing w:before="40" w:after="40"/>
+              <w:rPr>
+                <w:sz w:val="20"/>
+              </w:rPr>
             </w:pPr>
             <w:r>
+              <w:rPr>
+                <w:sz w:val="20"/>
+              </w:rPr>
               <w:t>To be used for quotes longer than two lines</w:t>
             </w:r>
           </w:p>
@@ -2866,11 +2447,20 @@
             <w:pPr>
               <w:pStyle w:val="mpBodyText"/>
               <w:spacing w:before="40" w:after="40"/>
+              <w:rPr>
+                <w:sz w:val="20"/>
+              </w:rPr>
             </w:pPr>
             <w:r>
+              <w:rPr>
+                <w:sz w:val="20"/>
+              </w:rPr>
               <w:t>_</w:t>
             </w:r>
             <w:r>
+              <w:rPr>
+                <w:sz w:val="20"/>
+              </w:rPr>
               <w:t xml:space="preserve">Body Text </w:t>
             </w:r>
           </w:p>
@@ -2883,8 +2473,14 @@
             <w:pPr>
               <w:pStyle w:val="mpBodyText"/>
               <w:spacing w:before="40" w:after="40"/>
+              <w:rPr>
+                <w:sz w:val="20"/>
+              </w:rPr>
             </w:pPr>
             <w:r>
+              <w:rPr>
+                <w:sz w:val="20"/>
+              </w:rPr>
               <w:t>Standard paragraph style for running text</w:t>
             </w:r>
           </w:p>
@@ -2899,11 +2495,20 @@
             <w:pPr>
               <w:pStyle w:val="mpBodyText"/>
               <w:spacing w:before="40" w:after="40"/>
+              <w:rPr>
+                <w:sz w:val="20"/>
+              </w:rPr>
             </w:pPr>
             <w:r>
+              <w:rPr>
+                <w:sz w:val="20"/>
+              </w:rPr>
               <w:t>_</w:t>
             </w:r>
             <w:r>
+              <w:rPr>
+                <w:sz w:val="20"/>
+              </w:rPr>
               <w:t>Caption</w:t>
             </w:r>
           </w:p>
@@ -2916,8 +2521,14 @@
             <w:pPr>
               <w:pStyle w:val="mpBodyText"/>
               <w:spacing w:before="40" w:after="40"/>
+              <w:rPr>
+                <w:sz w:val="20"/>
+              </w:rPr>
             </w:pPr>
             <w:r>
+              <w:rPr>
+                <w:sz w:val="20"/>
+              </w:rPr>
               <w:t>To be used for image or table captions</w:t>
             </w:r>
           </w:p>
@@ -2932,9 +2543,21 @@
             <w:pPr>
               <w:pStyle w:val="mpBodyText"/>
               <w:spacing w:before="40" w:after="40"/>
+              <w:rPr>
+                <w:sz w:val="20"/>
+              </w:rPr>
             </w:pPr>
             <w:r>
-              <w:t>_Section</w:t>
+              <w:rPr>
+                <w:sz w:val="20"/>
+              </w:rPr>
+              <w:t>_</w:t>
+            </w:r>
+            <w:r>
+              <w:rPr>
+                <w:sz w:val="20"/>
+              </w:rPr>
+              <w:t>Section</w:t>
             </w:r>
           </w:p>
         </w:tc>
@@ -2946,8 +2569,14 @@
             <w:pPr>
               <w:pStyle w:val="mpBodyText"/>
               <w:spacing w:before="40" w:after="40"/>
+              <w:rPr>
+                <w:sz w:val="20"/>
+              </w:rPr>
             </w:pPr>
             <w:r>
+              <w:rPr>
+                <w:sz w:val="20"/>
+              </w:rPr>
               <w:t>To be used for section headlines between chapters</w:t>
             </w:r>
           </w:p>
@@ -2962,11 +2591,20 @@
             <w:pPr>
               <w:pStyle w:val="mpBodyText"/>
               <w:spacing w:before="40" w:after="40"/>
+              <w:rPr>
+                <w:sz w:val="20"/>
+              </w:rPr>
             </w:pPr>
             <w:r>
+              <w:rPr>
+                <w:sz w:val="20"/>
+              </w:rPr>
               <w:t>_</w:t>
             </w:r>
             <w:r>
+              <w:rPr>
+                <w:sz w:val="20"/>
+              </w:rPr>
               <w:t>Headline 1</w:t>
             </w:r>
           </w:p>
@@ -2979,8 +2617,14 @@
             <w:pPr>
               <w:pStyle w:val="mpBodyText"/>
               <w:spacing w:before="40" w:after="40"/>
+              <w:rPr>
+                <w:sz w:val="20"/>
+              </w:rPr>
             </w:pPr>
             <w:r>
+              <w:rPr>
+                <w:sz w:val="20"/>
+              </w:rPr>
               <w:t>To be used for the title of your paper</w:t>
             </w:r>
           </w:p>
@@ -2995,11 +2639,20 @@
             <w:pPr>
               <w:pStyle w:val="mpBodyText"/>
               <w:spacing w:before="40" w:after="40"/>
+              <w:rPr>
+                <w:sz w:val="20"/>
+              </w:rPr>
             </w:pPr>
             <w:r>
+              <w:rPr>
+                <w:sz w:val="20"/>
+              </w:rPr>
               <w:t>_</w:t>
             </w:r>
             <w:r>
+              <w:rPr>
+                <w:sz w:val="20"/>
+              </w:rPr>
               <w:t>Headline 2</w:t>
             </w:r>
           </w:p>
@@ -3012,8 +2665,14 @@
             <w:pPr>
               <w:pStyle w:val="mpBodyText"/>
               <w:spacing w:before="40" w:after="40"/>
+              <w:rPr>
+                <w:sz w:val="20"/>
+              </w:rPr>
             </w:pPr>
             <w:r>
+              <w:rPr>
+                <w:sz w:val="20"/>
+              </w:rPr>
               <w:t>To be used for subchapters level 1</w:t>
             </w:r>
           </w:p>
@@ -3028,11 +2687,20 @@
             <w:pPr>
               <w:pStyle w:val="mpBodyText"/>
               <w:spacing w:before="40" w:after="40"/>
+              <w:rPr>
+                <w:sz w:val="20"/>
+              </w:rPr>
             </w:pPr>
             <w:r>
+              <w:rPr>
+                <w:sz w:val="20"/>
+              </w:rPr>
               <w:t>_</w:t>
             </w:r>
             <w:r>
+              <w:rPr>
+                <w:sz w:val="20"/>
+              </w:rPr>
               <w:t>Headline 3</w:t>
             </w:r>
           </w:p>
@@ -3045,8 +2713,14 @@
             <w:pPr>
               <w:pStyle w:val="mpBodyText"/>
               <w:spacing w:before="40" w:after="40"/>
+              <w:rPr>
+                <w:sz w:val="20"/>
+              </w:rPr>
             </w:pPr>
             <w:r>
+              <w:rPr>
+                <w:sz w:val="20"/>
+              </w:rPr>
               <w:t>To be used for subchapters level 2</w:t>
             </w:r>
           </w:p>
@@ -3061,9 +2735,21 @@
             <w:pPr>
               <w:pStyle w:val="mpBodyText"/>
               <w:spacing w:before="40" w:after="40"/>
+              <w:rPr>
+                <w:sz w:val="20"/>
+              </w:rPr>
             </w:pPr>
             <w:r>
-              <w:t>_Headline 4</w:t>
+              <w:rPr>
+                <w:sz w:val="20"/>
+              </w:rPr>
+              <w:t>_</w:t>
+            </w:r>
+            <w:r>
+              <w:rPr>
+                <w:sz w:val="20"/>
+              </w:rPr>
+              <w:t>Headline 4</w:t>
             </w:r>
           </w:p>
         </w:tc>
@@ -3075,8 +2761,14 @@
             <w:pPr>
               <w:pStyle w:val="mpBodyText"/>
               <w:spacing w:before="40" w:after="40"/>
+              <w:rPr>
+                <w:sz w:val="20"/>
+              </w:rPr>
             </w:pPr>
             <w:r>
+              <w:rPr>
+                <w:sz w:val="20"/>
+              </w:rPr>
               <w:t>To be used for subchapters level 3</w:t>
             </w:r>
           </w:p>
@@ -3091,9 +2783,21 @@
             <w:pPr>
               <w:pStyle w:val="mpBodyText"/>
               <w:spacing w:before="40" w:after="40"/>
+              <w:rPr>
+                <w:sz w:val="20"/>
+              </w:rPr>
             </w:pPr>
             <w:r>
-              <w:t>_Interview</w:t>
+              <w:rPr>
+                <w:sz w:val="20"/>
+              </w:rPr>
+              <w:t>_</w:t>
+            </w:r>
+            <w:r>
+              <w:rPr>
+                <w:sz w:val="20"/>
+              </w:rPr>
+              <w:t>Interview</w:t>
             </w:r>
           </w:p>
         </w:tc>
@@ -3105,8 +2809,14 @@
             <w:pPr>
               <w:pStyle w:val="mpBodyText"/>
               <w:spacing w:before="40" w:after="40"/>
+              <w:rPr>
+                <w:sz w:val="20"/>
+              </w:rPr>
             </w:pPr>
             <w:r>
+              <w:rPr>
+                <w:sz w:val="20"/>
+              </w:rPr>
               <w:t xml:space="preserve">To be used for interviews </w:t>
             </w:r>
           </w:p>
@@ -3121,11 +2831,20 @@
             <w:pPr>
               <w:pStyle w:val="mpBodyText"/>
               <w:spacing w:before="40" w:after="40"/>
+              <w:rPr>
+                <w:sz w:val="20"/>
+              </w:rPr>
             </w:pPr>
             <w:r>
+              <w:rPr>
+                <w:sz w:val="20"/>
+              </w:rPr>
               <w:t>_</w:t>
             </w:r>
             <w:r>
+              <w:rPr>
+                <w:sz w:val="20"/>
+              </w:rPr>
               <w:t>Keywords</w:t>
             </w:r>
           </w:p>
@@ -3138,8 +2857,14 @@
             <w:pPr>
               <w:pStyle w:val="mpBodyText"/>
               <w:spacing w:before="40" w:after="40"/>
+              <w:rPr>
+                <w:sz w:val="20"/>
+              </w:rPr>
             </w:pPr>
             <w:r>
+              <w:rPr>
+                <w:sz w:val="20"/>
+              </w:rPr>
               <w:t>To be used for the keywords describing your contribution</w:t>
             </w:r>
           </w:p>
@@ -3154,11 +2879,20 @@
             <w:pPr>
               <w:pStyle w:val="mpBodyText"/>
               <w:spacing w:before="40" w:after="40"/>
+              <w:rPr>
+                <w:sz w:val="20"/>
+              </w:rPr>
             </w:pPr>
             <w:r>
+              <w:rPr>
+                <w:sz w:val="20"/>
+              </w:rPr>
               <w:t>_</w:t>
             </w:r>
             <w:r>
+              <w:rPr>
+                <w:sz w:val="20"/>
+              </w:rPr>
               <w:t>List (bullet points)</w:t>
             </w:r>
           </w:p>
@@ -3171,8 +2905,14 @@
             <w:pPr>
               <w:pStyle w:val="mpBodyText"/>
               <w:spacing w:before="40" w:after="40"/>
+              <w:rPr>
+                <w:sz w:val="20"/>
+              </w:rPr>
             </w:pPr>
             <w:r>
+              <w:rPr>
+                <w:sz w:val="20"/>
+              </w:rPr>
               <w:t>To be used for numbered lists</w:t>
             </w:r>
           </w:p>
@@ -3187,11 +2927,20 @@
             <w:pPr>
               <w:pStyle w:val="mpBodyText"/>
               <w:spacing w:before="40" w:after="40"/>
+              <w:rPr>
+                <w:sz w:val="20"/>
+              </w:rPr>
             </w:pPr>
             <w:r>
+              <w:rPr>
+                <w:sz w:val="20"/>
+              </w:rPr>
               <w:t>_</w:t>
             </w:r>
             <w:r>
+              <w:rPr>
+                <w:sz w:val="20"/>
+              </w:rPr>
               <w:t>List (numbered)</w:t>
             </w:r>
           </w:p>
@@ -3204,8 +2953,14 @@
             <w:pPr>
               <w:pStyle w:val="mpBodyText"/>
               <w:spacing w:before="40" w:after="40"/>
+              <w:rPr>
+                <w:sz w:val="20"/>
+              </w:rPr>
             </w:pPr>
             <w:r>
+              <w:rPr>
+                <w:sz w:val="20"/>
+              </w:rPr>
               <w:t>To be used for unnumbered lists</w:t>
             </w:r>
           </w:p>
@@ -3220,11 +2975,20 @@
             <w:pPr>
               <w:pStyle w:val="mpBodyText"/>
               <w:spacing w:before="40" w:after="40"/>
+              <w:rPr>
+                <w:sz w:val="20"/>
+              </w:rPr>
             </w:pPr>
             <w:r>
+              <w:rPr>
+                <w:sz w:val="20"/>
+              </w:rPr>
               <w:t>_</w:t>
             </w:r>
             <w:r>
+              <w:rPr>
+                <w:sz w:val="20"/>
+              </w:rPr>
               <w:t>Motto</w:t>
             </w:r>
           </w:p>
@@ -3237,8 +3001,14 @@
             <w:pPr>
               <w:pStyle w:val="mpBodyText"/>
               <w:spacing w:before="40" w:after="40"/>
+              <w:rPr>
+                <w:sz w:val="20"/>
+              </w:rPr>
             </w:pPr>
             <w:r>
+              <w:rPr>
+                <w:sz w:val="20"/>
+              </w:rPr>
               <w:t>To be used for a motto at the beginning of your chapter</w:t>
             </w:r>
           </w:p>
@@ -3253,11 +3023,20 @@
             <w:pPr>
               <w:pStyle w:val="mpBodyText"/>
               <w:spacing w:before="40" w:after="40"/>
+              <w:rPr>
+                <w:sz w:val="20"/>
+              </w:rPr>
             </w:pPr>
             <w:r>
+              <w:rPr>
+                <w:sz w:val="20"/>
+              </w:rPr>
               <w:t>_</w:t>
             </w:r>
             <w:r>
+              <w:rPr>
+                <w:sz w:val="20"/>
+              </w:rPr>
               <w:t>Reference List</w:t>
             </w:r>
           </w:p>
@@ -3270,8 +3049,14 @@
             <w:pPr>
               <w:pStyle w:val="mpBodyText"/>
               <w:spacing w:before="40" w:after="40"/>
+              <w:rPr>
+                <w:sz w:val="20"/>
+              </w:rPr>
             </w:pPr>
             <w:r>
+              <w:rPr>
+                <w:sz w:val="20"/>
+              </w:rPr>
               <w:t>To be used for the bibliography</w:t>
             </w:r>
           </w:p>
@@ -3354,12 +3139,21 @@
             <w:pPr>
               <w:pStyle w:val="mpBodyText"/>
               <w:spacing w:before="40" w:after="40"/>
+              <w:rPr>
+                <w:sz w:val="20"/>
+              </w:rPr>
             </w:pPr>
             <w:r>
+              <w:rPr>
+                <w:sz w:val="20"/>
+              </w:rPr>
               <w:t>_</w:t>
             </w:r>
             <w:proofErr w:type="gramStart"/>
             <w:r>
+              <w:rPr>
+                <w:sz w:val="20"/>
+              </w:rPr>
               <w:t>italics</w:t>
             </w:r>
             <w:proofErr w:type="gramEnd"/>
@@ -3373,8 +3167,14 @@
             <w:pPr>
               <w:pStyle w:val="mpBodyText"/>
               <w:spacing w:before="40" w:after="40"/>
+              <w:rPr>
+                <w:sz w:val="20"/>
+              </w:rPr>
             </w:pPr>
             <w:r>
+              <w:rPr>
+                <w:sz w:val="20"/>
+              </w:rPr>
               <w:t>To be used for highlighting text of any paragraph style in italics</w:t>
             </w:r>
           </w:p>
@@ -3389,16 +3189,28 @@
             <w:pPr>
               <w:pStyle w:val="mpBodyText"/>
               <w:spacing w:before="40" w:after="40"/>
+              <w:rPr>
+                <w:sz w:val="20"/>
+              </w:rPr>
             </w:pPr>
             <w:r>
+              <w:rPr>
+                <w:sz w:val="20"/>
+              </w:rPr>
               <w:t>_</w:t>
             </w:r>
             <w:proofErr w:type="gramStart"/>
             <w:r>
+              <w:rPr>
+                <w:sz w:val="20"/>
+              </w:rPr>
               <w:t>in</w:t>
             </w:r>
             <w:proofErr w:type="gramEnd"/>
             <w:r>
+              <w:rPr>
+                <w:sz w:val="20"/>
+              </w:rPr>
               <w:t>-text-reference</w:t>
             </w:r>
           </w:p>
@@ -3411,11 +3223,20 @@
             <w:pPr>
               <w:pStyle w:val="mpBodyText"/>
               <w:spacing w:before="40" w:after="40"/>
+              <w:rPr>
+                <w:sz w:val="20"/>
+              </w:rPr>
             </w:pPr>
             <w:r>
+              <w:rPr>
+                <w:sz w:val="20"/>
+              </w:rPr>
               <w:t>To be used for in text referen</w:t>
             </w:r>
             <w:r>
+              <w:rPr>
+                <w:sz w:val="20"/>
+              </w:rPr>
               <w:t>ces in case you want to highlight them typographically (Small Capitals)</w:t>
             </w:r>
           </w:p>
@@ -3428,8 +3249,10 @@
       </w:pPr>
     </w:p>
     <w:sectPr>
-      <w:footerReference w:type="even" r:id="rId10"/>
-      <w:footerReference w:type="default" r:id="rId11"/>
+      <w:footnotePr>
+        <w:numRestart w:val="eachSect"/>
+      </w:footnotePr>
+      <w:type w:val="continuous"/>
       <w:pgSz w:w="11901" w:h="16840"/>
       <w:pgMar w:top="1418" w:right="1701" w:bottom="1418" w:left="1701" w:header="567" w:footer="567" w:gutter="0"/>
       <w:cols w:space="708"/>
@@ -3467,6 +3290,7 @@
       <w:framePr w:wrap="around" w:vAnchor="text" w:hAnchor="margin" w:xAlign="right" w:y="1"/>
       <w:rPr>
         <w:rStyle w:val="Seitenzahl"/>
+        <w:rFonts w:cstheme="minorBidi"/>
       </w:rPr>
     </w:pPr>
     <w:r>
@@ -3517,9 +3341,12 @@
       <w:rPr>
         <w:noProof/>
       </w:rPr>
-      <w:t>4</w:t>
+      <w:t>6</w:t>
     </w:r>
     <w:r>
+      <w:rPr>
+        <w:noProof/>
+      </w:rPr>
       <w:fldChar w:fldCharType="end"/>
     </w:r>
   </w:p>
@@ -3542,6 +3369,129 @@
     <w:p>
       <w:r>
         <w:continuationSeparator/>
+      </w:r>
+    </w:p>
+  </w:footnote>
+  <w:footnote w:id="1">
+    <w:p>
+      <w:pPr>
+        <w:pStyle w:val="Funotentext"/>
+        <w:rPr>
+          <w:rFonts w:eastAsia="Times New Roman"/>
+        </w:rPr>
+      </w:pPr>
+      <w:r>
+        <w:rPr>
+          <w:rStyle w:val="Funotenzeichen"/>
+        </w:rPr>
+        <w:footnoteRef/>
+      </w:r>
+      <w:r>
+        <w:t xml:space="preserve"> </w:t>
+      </w:r>
+      <w:r>
+        <w:tab/>
+      </w:r>
+      <w:proofErr w:type="gramStart"/>
+      <w:r>
+        <w:t xml:space="preserve">This style guide was created by the Hybrid Publishing Lab at the Centre of Digital Cultures of </w:t>
+      </w:r>
+      <w:proofErr w:type="spellStart"/>
+      <w:r>
+        <w:t>Leuphana</w:t>
+      </w:r>
+      <w:proofErr w:type="spellEnd"/>
+      <w:r>
+        <w:t xml:space="preserve"> University </w:t>
+      </w:r>
+      <w:proofErr w:type="spellStart"/>
+      <w:r>
+        <w:t>Lüneburg</w:t>
+      </w:r>
+      <w:proofErr w:type="spellEnd"/>
+      <w:proofErr w:type="gramEnd"/>
+      <w:r>
+        <w:t>. The Hybrid Publishing Lab is part of the EU major project “Innovation Incubator”, funded by the European Regional Development Fund and co-funded by the German federal state of Lower Saxony. This work is licensed under a Creative Commons Attribution-</w:t>
+      </w:r>
+      <w:proofErr w:type="spellStart"/>
+      <w:r>
+        <w:t>ShareAlike</w:t>
+      </w:r>
+      <w:proofErr w:type="spellEnd"/>
+      <w:r>
+        <w:t xml:space="preserve"> License »CC-BY-SA 4.0 International« (https://creativecommons.org/licenses/by-sa/4.0/).</w:t>
+      </w:r>
+    </w:p>
+  </w:footnote>
+  <w:footnote w:id="2">
+    <w:p>
+      <w:pPr>
+        <w:pStyle w:val="Funotentext"/>
+        <w:rPr>
+          <w:lang w:val="de-DE"/>
+        </w:rPr>
+      </w:pPr>
+      <w:r>
+        <w:rPr>
+          <w:rStyle w:val="Funotenzeichen"/>
+        </w:rPr>
+        <w:footnoteRef/>
+      </w:r>
+      <w:r>
+        <w:t xml:space="preserve"> </w:t>
+      </w:r>
+      <w:r>
+        <w:tab/>
+      </w:r>
+      <w:r>
+        <w:rPr>
+          <w:b/>
+          <w:bCs/>
+          <w:i/>
+        </w:rPr>
+        <w:t>Please note</w:t>
+      </w:r>
+      <w:r>
+        <w:rPr>
+          <w:i/>
+        </w:rPr>
+        <w:t xml:space="preserve"> that the authors themselves are responsible for</w:t>
+      </w:r>
+      <w:r>
+        <w:rPr>
+          <w:i/>
+        </w:rPr>
+        <w:t xml:space="preserve"> securing </w:t>
+      </w:r>
+      <w:r>
+        <w:rPr>
+          <w:i/>
+        </w:rPr>
+        <w:t>the copyright of any image used in the text. As author</w:t>
+      </w:r>
+      <w:r>
+        <w:rPr>
+          <w:i/>
+        </w:rPr>
+        <w:t>,</w:t>
+      </w:r>
+      <w:r>
+        <w:rPr>
+          <w:i/>
+        </w:rPr>
+        <w:t xml:space="preserve"> you have to make sure that no rights of third parties are affected when publishing the image. That is especially true for images found on the </w:t>
+      </w:r>
+      <w:r>
+        <w:rPr>
+          <w:i/>
+        </w:rPr>
+        <w:t>I</w:t>
+      </w:r>
+      <w:r>
+        <w:rPr>
+          <w:i/>
+        </w:rPr>
+        <w:t>nternet. If you are not sure about the copyright of an image you have to inform the publishers.</w:t>
       </w:r>
     </w:p>
   </w:footnote>
@@ -5004,6 +4954,18 @@
       </w:tblCellMar>
     </w:tblPr>
   </w:style>
+  <w:style w:type="character" w:styleId="GesichteterLink">
+    <w:name w:val="FollowedHyperlink"/>
+    <w:basedOn w:val="Absatzstandardschriftart"/>
+    <w:uiPriority w:val="99"/>
+    <w:semiHidden/>
+    <w:unhideWhenUsed/>
+    <w:rsid w:val="00AD3374"/>
+    <w:rPr>
+      <w:color w:val="800080" w:themeColor="followedHyperlink"/>
+      <w:u w:val="single"/>
+    </w:rPr>
+  </w:style>
 </w:styles>
 </file>
 
@@ -6126,6 +6088,18 @@
         <w:right w:w="108" w:type="dxa"/>
       </w:tblCellMar>
     </w:tblPr>
+  </w:style>
+  <w:style w:type="character" w:styleId="GesichteterLink">
+    <w:name w:val="FollowedHyperlink"/>
+    <w:basedOn w:val="Absatzstandardschriftart"/>
+    <w:uiPriority w:val="99"/>
+    <w:semiHidden/>
+    <w:unhideWhenUsed/>
+    <w:rsid w:val="00AD3374"/>
+    <w:rPr>
+      <w:color w:val="800080" w:themeColor="followedHyperlink"/>
+      <w:u w:val="single"/>
+    </w:rPr>
   </w:style>
 </w:styles>
 </file>

</xml_diff>